<commit_message>
Added solution to 3.1 exercise
</commit_message>
<xml_diff>
--- a/3-1 -- Review and state-space models/Exercise/Exercise for 3.1 -- Introduction to state-space models.docx
+++ b/3-1 -- Review and state-space models/Exercise/Exercise for 3.1 -- Introduction to state-space models.docx
@@ -302,14 +302,7 @@
               <w:rFonts w:ascii="Cambria Math" w:hAnsi="Cambria Math" w:cs="Times New Roman"/>
               <w:sz w:val="24"/>
             </w:rPr>
-            <m:t>~Normal(α+</m:t>
-          </m:r>
-          <m:r>
-            <w:rPr>
-              <w:rFonts w:ascii="Cambria Math" w:hAnsi="Cambria Math" w:cs="Times New Roman"/>
-              <w:sz w:val="24"/>
-            </w:rPr>
-            <m:t>ρ</m:t>
+            <m:t>~Normal(α+ρ</m:t>
           </m:r>
           <m:func>
             <m:funcPr>
@@ -369,7 +362,7 @@
                           <w:rFonts w:ascii="Cambria Math" w:hAnsi="Cambria Math" w:cs="Times New Roman"/>
                           <w:sz w:val="24"/>
                         </w:rPr>
-                        <m:t>t+1</m:t>
+                        <m:t>t</m:t>
                       </m:r>
                     </m:sub>
                   </m:sSub>
@@ -466,6 +459,8 @@
         </w:rPr>
         <w:t xml:space="preserve"> is a new parameter.</w:t>
       </w:r>
+      <w:bookmarkStart w:id="0" w:name="_GoBack"/>
+      <w:bookmarkEnd w:id="0"/>
     </w:p>
     <w:p>
       <w:pPr>
@@ -527,7 +522,14 @@
                   <w:rFonts w:ascii="Cambria Math" w:hAnsi="Cambria Math" w:cs="Times New Roman"/>
                   <w:sz w:val="24"/>
                 </w:rPr>
-                <m:t>s,t</m:t>
+                <m:t>s,</m:t>
+              </m:r>
+              <m:r>
+                <w:rPr>
+                  <w:rFonts w:ascii="Cambria Math" w:hAnsi="Cambria Math" w:cs="Times New Roman"/>
+                  <w:sz w:val="24"/>
+                </w:rPr>
+                <m:t>t</m:t>
               </m:r>
             </m:sub>
           </m:sSub>
@@ -596,7 +598,7 @@
                           <w:rFonts w:ascii="Cambria Math" w:hAnsi="Cambria Math" w:cs="Times New Roman"/>
                           <w:sz w:val="24"/>
                         </w:rPr>
-                        <m:t>t+1</m:t>
+                        <m:t>t</m:t>
                       </m:r>
                     </m:sub>
                   </m:sSub>
@@ -996,8 +998,6 @@
         </w:rPr>
         <w:t>Why do I refer to the Gompertz production function as a population dynamics model?  What is the per-capita productivity assumed by this model?</w:t>
       </w:r>
-      <w:bookmarkStart w:id="0" w:name="_GoBack"/>
-      <w:bookmarkEnd w:id="0"/>
     </w:p>
     <w:p>
       <w:pPr>

</xml_diff>